<commit_message>
Arreglando pequeño error en la paleta.
</commit_message>
<xml_diff>
--- a/PaletaColores.docx
+++ b/PaletaColores.docx
@@ -81,7 +81,18 @@
         </w:numPr>
       </w:pPr>
       <w:r>
-        <w:t>#34A750</w:t>
+        <w:t>#3</w:t>
+      </w:r>
+      <w:r>
+        <w:t>A</w:t>
+      </w:r>
+      <w:bookmarkStart w:id="0" w:name="_GoBack"/>
+      <w:bookmarkEnd w:id="0"/>
+      <w:r>
+        <w:t>4</w:t>
+      </w:r>
+      <w:r>
+        <w:t>750</w:t>
       </w:r>
     </w:p>
     <w:p>
@@ -178,8 +189,6 @@
       <w:r>
         <w:t>es utilizado para representar la mariposa en el logo de FUNDANIER, este color será utilizado como acento en las diferentes pantallas. Los tonos oscuros de la paleta serán utilizados para texto y botones. El tono ligero será utilizado como color de fondo, posiblemente en combinación con uno de los tonos oscuros.</w:t>
       </w:r>
-      <w:bookmarkStart w:id="0" w:name="_GoBack"/>
-      <w:bookmarkEnd w:id="0"/>
     </w:p>
     <w:p/>
     <w:sectPr>

</xml_diff>